<commit_message>
Inji Mobile Functional report update 0.21.0
Signed-off-by: Nitin Hegde <nitin.k@cyberpwn.com>
</commit_message>
<xml_diff>
--- a/inji/0.21.0/Inji 0.21.0 Functional Test Report.docx
+++ b/inji/0.21.0/Inji 0.21.0 Functional Test Report.docx
@@ -247,7 +247,7 @@
           </mc:Choice>
           <mc:Fallback>
             <w:pict>
-              <v:rect w14:anchorId="43D553E3" id="Rectangle 3" o:spid="_x0000_s1026" style="position:absolute;margin-left:285pt;margin-top:384pt;width:326.3pt;height:406.15pt;flip:x;z-index:251658241;visibility:visible;mso-wrap-style:square;mso-width-percent:0;mso-height-percent:0;mso-wrap-distance-left:9pt;mso-wrap-distance-top:7.2pt;mso-wrap-distance-right:9pt;mso-wrap-distance-bottom:7.2pt;mso-position-horizontal:absolute;mso-position-horizontal-relative:page;mso-position-vertical:absolute;mso-position-vertical-relative:page;mso-width-percent:0;mso-height-percent:0;mso-width-relative:page;mso-height-relative:margin;v-text-anchor:top" o:gfxdata="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" o:allowincell="f" fillcolor="#4e95d9 [1631]" stroked="f">
+              <v:rect w14:anchorId="43D553E3" id="Rectangle 3" o:spid="_x0000_s1026" style="position:absolute;margin-left:285pt;margin-top:384pt;width:326.3pt;height:406.15pt;flip:x;z-index:251658241;visibility:visible;mso-wrap-style:square;mso-width-percent:0;mso-height-percent:0;mso-wrap-distance-left:9pt;mso-wrap-distance-top:7.2pt;mso-wrap-distance-right:9pt;mso-wrap-distance-bottom:7.2pt;mso-position-horizontal:absolute;mso-position-horizontal-relative:page;mso-position-vertical:absolute;mso-position-vertical-relative:page;mso-width-percent:0;mso-height-percent:0;mso-width-relative:page;mso-height-relative:margin;v-text-anchor:top" o:gfxdata="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" o:allowincell="f" fillcolor="#4e95d9 [1631]" stroked="f">
                 <v:fill opacity="35466f"/>
                 <v:textbox inset="21.6pt,21.6pt,21.6pt,21.6pt">
                   <w:txbxContent>
@@ -558,7 +558,7 @@
           </mc:Choice>
           <mc:Fallback>
             <w:pict>
-              <v:rect w14:anchorId="5B26F82F" id="_x0000_s1027" style="position:absolute;margin-left:-.65pt;margin-top:.65pt;width:612pt;height:790pt;flip:x;z-index:251658240;visibility:visible;mso-wrap-style:square;mso-width-percent:0;mso-height-percent:0;mso-wrap-distance-left:9pt;mso-wrap-distance-top:7.2pt;mso-wrap-distance-right:9pt;mso-wrap-distance-bottom:7.2pt;mso-position-horizontal:absolute;mso-position-horizontal-relative:page;mso-position-vertical:absolute;mso-position-vertical-relative:page;mso-width-percent:0;mso-height-percent:0;mso-width-relative:page;mso-height-relative:margin;v-text-anchor:top" o:gfxdata="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" o:allowincell="f" fillcolor="#4e95d9 [1631]" stroked="f">
+              <v:rect w14:anchorId="5B26F82F" id="_x0000_s1027" style="position:absolute;margin-left:-.65pt;margin-top:.65pt;width:612pt;height:790pt;flip:x;z-index:251658240;visibility:visible;mso-wrap-style:square;mso-width-percent:0;mso-height-percent:0;mso-wrap-distance-left:9pt;mso-wrap-distance-top:7.2pt;mso-wrap-distance-right:9pt;mso-wrap-distance-bottom:7.2pt;mso-position-horizontal:absolute;mso-position-horizontal-relative:page;mso-position-vertical:absolute;mso-position-vertical-relative:page;mso-width-percent:0;mso-height-percent:0;mso-width-relative:page;mso-height-relative:margin;v-text-anchor:top" o:gfxdata="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" o:allowincell="f" fillcolor="#4e95d9 [1631]" stroked="f">
                 <v:fill opacity="35466f"/>
                 <v:textbox inset="21.6pt,21.6pt,21.6pt,21.6pt">
                   <w:txbxContent>
@@ -767,6 +767,7 @@
           <w:sz w:val="28"/>
           <w:szCs w:val="28"/>
         </w:rPr>
+        <w:lastRenderedPageBreak/>
         <w:t>Document History</w:t>
       </w:r>
     </w:p>
@@ -1535,6 +1536,7 @@
           <w:rFonts w:ascii="Calibri" w:hAnsi="Calibri" w:cs="Calibri"/>
           <w:color w:val="215E99" w:themeColor="text2" w:themeTint="BF"/>
         </w:rPr>
+        <w:lastRenderedPageBreak/>
         <w:t>Contents</w:t>
       </w:r>
     </w:p>
@@ -1577,55 +1579,35 @@
         </w:rPr>
         <w:fldChar w:fldCharType="separate"/>
       </w:r>
-      <w:hyperlink w:anchor="_Toc216690439" w:history="1">
+      <w:hyperlink w:anchor="_Toc216879006" w:history="1">
         <w:r>
           <w:rPr>
             <w:rStyle w:val="Hyperlink"/>
             <w:rFonts w:ascii="Calibri" w:hAnsi="Calibri" w:cs="Calibri"/>
             <w:noProof/>
           </w:rPr>
-          <w:t>1</w:t>
-        </w:r>
-        <w:r>
-          <w:rPr>
-            <w:rFonts w:eastAsiaTheme="minorEastAsia" w:cstheme="minorBidi"/>
-            <w:noProof/>
-            <w:kern w:val="2"/>
-            <w:sz w:val="24"/>
-            <w:szCs w:val="24"/>
-            <w:lang w:val="en-IN" w:eastAsia="en-GB"/>
-            <w14:ligatures w14:val="standardContextual"/>
+          <w:t>Introduction</w:t>
+        </w:r>
+        <w:r>
+          <w:rPr>
+            <w:noProof/>
+            <w:webHidden/>
           </w:rPr>
           <w:tab/>
         </w:r>
         <w:r>
           <w:rPr>
-            <w:rStyle w:val="Hyperlink"/>
-            <w:rFonts w:ascii="Calibri" w:hAnsi="Calibri" w:cs="Calibri"/>
-            <w:noProof/>
-          </w:rPr>
-          <w:t>Introduction</w:t>
-        </w:r>
-        <w:r>
-          <w:rPr>
             <w:noProof/>
             <w:webHidden/>
           </w:rPr>
-          <w:tab/>
+          <w:fldChar w:fldCharType="begin"/>
         </w:r>
         <w:r>
           <w:rPr>
             <w:noProof/>
             <w:webHidden/>
           </w:rPr>
-          <w:fldChar w:fldCharType="begin"/>
-        </w:r>
-        <w:r>
-          <w:rPr>
-            <w:noProof/>
-            <w:webHidden/>
-          </w:rPr>
-          <w:instrText xml:space="preserve"> PAGEREF _Toc216690439 \h </w:instrText>
+          <w:instrText xml:space="preserve"> PAGEREF _Toc216879006 \h </w:instrText>
         </w:r>
         <w:r>
           <w:rPr>
@@ -1669,55 +1651,35 @@
           <w14:ligatures w14:val="standardContextual"/>
         </w:rPr>
       </w:pPr>
-      <w:hyperlink w:anchor="_Toc216690440" w:history="1">
+      <w:hyperlink w:anchor="_Toc216879007" w:history="1">
         <w:r>
           <w:rPr>
             <w:rStyle w:val="Hyperlink"/>
             <w:rFonts w:ascii="Calibri" w:hAnsi="Calibri" w:cs="Calibri"/>
             <w:noProof/>
           </w:rPr>
-          <w:t>1.1</w:t>
-        </w:r>
-        <w:r>
-          <w:rPr>
-            <w:rFonts w:eastAsiaTheme="minorEastAsia" w:cstheme="minorBidi"/>
-            <w:noProof/>
-            <w:kern w:val="2"/>
-            <w:sz w:val="24"/>
-            <w:szCs w:val="24"/>
-            <w:lang w:val="en-IN" w:eastAsia="en-GB"/>
-            <w14:ligatures w14:val="standardContextual"/>
+          <w:t>Overview and Scope</w:t>
+        </w:r>
+        <w:r>
+          <w:rPr>
+            <w:noProof/>
+            <w:webHidden/>
           </w:rPr>
           <w:tab/>
         </w:r>
         <w:r>
           <w:rPr>
-            <w:rStyle w:val="Hyperlink"/>
-            <w:rFonts w:ascii="Calibri" w:hAnsi="Calibri" w:cs="Calibri"/>
-            <w:noProof/>
-          </w:rPr>
-          <w:t>Overview and Scope</w:t>
-        </w:r>
-        <w:r>
-          <w:rPr>
             <w:noProof/>
             <w:webHidden/>
           </w:rPr>
-          <w:tab/>
+          <w:fldChar w:fldCharType="begin"/>
         </w:r>
         <w:r>
           <w:rPr>
             <w:noProof/>
             <w:webHidden/>
           </w:rPr>
-          <w:fldChar w:fldCharType="begin"/>
-        </w:r>
-        <w:r>
-          <w:rPr>
-            <w:noProof/>
-            <w:webHidden/>
-          </w:rPr>
-          <w:instrText xml:space="preserve"> PAGEREF _Toc216690440 \h </w:instrText>
+          <w:instrText xml:space="preserve"> PAGEREF _Toc216879007 \h </w:instrText>
         </w:r>
         <w:r>
           <w:rPr>
@@ -1761,14 +1723,14 @@
           <w14:ligatures w14:val="standardContextual"/>
         </w:rPr>
       </w:pPr>
-      <w:hyperlink w:anchor="_Toc216690441" w:history="1">
+      <w:hyperlink w:anchor="_Toc216879008" w:history="1">
         <w:r>
           <w:rPr>
             <w:rStyle w:val="Hyperlink"/>
             <w:rFonts w:ascii="Calibri" w:hAnsi="Calibri" w:cs="Calibri"/>
             <w:noProof/>
           </w:rPr>
-          <w:t>1.1.1 Authentication &amp; Security</w:t>
+          <w:t>Authentication &amp; Security</w:t>
         </w:r>
         <w:r>
           <w:rPr>
@@ -1789,7 +1751,7 @@
             <w:noProof/>
             <w:webHidden/>
           </w:rPr>
-          <w:instrText xml:space="preserve"> PAGEREF _Toc216690441 \h </w:instrText>
+          <w:instrText xml:space="preserve"> PAGEREF _Toc216879008 \h </w:instrText>
         </w:r>
         <w:r>
           <w:rPr>
@@ -1833,14 +1795,14 @@
           <w14:ligatures w14:val="standardContextual"/>
         </w:rPr>
       </w:pPr>
-      <w:hyperlink w:anchor="_Toc216690442" w:history="1">
+      <w:hyperlink w:anchor="_Toc216879009" w:history="1">
         <w:r>
           <w:rPr>
             <w:rStyle w:val="Hyperlink"/>
             <w:rFonts w:ascii="Calibri" w:hAnsi="Calibri" w:cs="Calibri"/>
             <w:noProof/>
           </w:rPr>
-          <w:t>1.1.2 Credential Management (Download &amp; Storage)</w:t>
+          <w:t>Credential Management (Download &amp; Storage)</w:t>
         </w:r>
         <w:r>
           <w:rPr>
@@ -1861,7 +1823,7 @@
             <w:noProof/>
             <w:webHidden/>
           </w:rPr>
-          <w:instrText xml:space="preserve"> PAGEREF _Toc216690442 \h </w:instrText>
+          <w:instrText xml:space="preserve"> PAGEREF _Toc216879009 \h </w:instrText>
         </w:r>
         <w:r>
           <w:rPr>
@@ -1905,14 +1867,14 @@
           <w14:ligatures w14:val="standardContextual"/>
         </w:rPr>
       </w:pPr>
-      <w:hyperlink w:anchor="_Toc216690443" w:history="1">
+      <w:hyperlink w:anchor="_Toc216879010" w:history="1">
         <w:r>
           <w:rPr>
             <w:rStyle w:val="Hyperlink"/>
             <w:rFonts w:ascii="Calibri" w:hAnsi="Calibri" w:cs="Calibri"/>
             <w:noProof/>
           </w:rPr>
-          <w:t>1.1.3 Credential Usage &amp; Sharing</w:t>
+          <w:t>Credential Usage &amp; Sharing</w:t>
         </w:r>
         <w:r>
           <w:rPr>
@@ -1933,7 +1895,7 @@
             <w:noProof/>
             <w:webHidden/>
           </w:rPr>
-          <w:instrText xml:space="preserve"> PAGEREF _Toc216690443 \h </w:instrText>
+          <w:instrText xml:space="preserve"> PAGEREF _Toc216879010 \h </w:instrText>
         </w:r>
         <w:r>
           <w:rPr>
@@ -1977,14 +1939,14 @@
           <w14:ligatures w14:val="standardContextual"/>
         </w:rPr>
       </w:pPr>
-      <w:hyperlink w:anchor="_Toc216690444" w:history="1">
+      <w:hyperlink w:anchor="_Toc216879011" w:history="1">
         <w:r>
           <w:rPr>
             <w:rStyle w:val="Hyperlink"/>
             <w:rFonts w:ascii="Calibri" w:hAnsi="Calibri" w:cs="Calibri"/>
             <w:noProof/>
           </w:rPr>
-          <w:t>1.1.4 User Experience &amp; Navigation</w:t>
+          <w:t>User Experience &amp; Navigation</w:t>
         </w:r>
         <w:r>
           <w:rPr>
@@ -2005,7 +1967,7 @@
             <w:noProof/>
             <w:webHidden/>
           </w:rPr>
-          <w:instrText xml:space="preserve"> PAGEREF _Toc216690444 \h </w:instrText>
+          <w:instrText xml:space="preserve"> PAGEREF _Toc216879011 \h </w:instrText>
         </w:r>
         <w:r>
           <w:rPr>
@@ -2049,55 +2011,35 @@
           <w14:ligatures w14:val="standardContextual"/>
         </w:rPr>
       </w:pPr>
-      <w:hyperlink w:anchor="_Toc216690445" w:history="1">
+      <w:hyperlink w:anchor="_Toc216879012" w:history="1">
         <w:r>
           <w:rPr>
             <w:rStyle w:val="Hyperlink"/>
             <w:rFonts w:ascii="Calibri" w:hAnsi="Calibri" w:cs="Calibri"/>
             <w:noProof/>
           </w:rPr>
-          <w:t>2</w:t>
-        </w:r>
-        <w:r>
-          <w:rPr>
-            <w:rFonts w:eastAsiaTheme="minorEastAsia" w:cstheme="minorBidi"/>
-            <w:noProof/>
-            <w:kern w:val="2"/>
-            <w:sz w:val="24"/>
-            <w:szCs w:val="24"/>
-            <w:lang w:val="en-IN" w:eastAsia="en-GB"/>
-            <w14:ligatures w14:val="standardContextual"/>
+          <w:t>Test Approach</w:t>
+        </w:r>
+        <w:r>
+          <w:rPr>
+            <w:noProof/>
+            <w:webHidden/>
           </w:rPr>
           <w:tab/>
         </w:r>
         <w:r>
           <w:rPr>
-            <w:rStyle w:val="Hyperlink"/>
-            <w:rFonts w:ascii="Calibri" w:hAnsi="Calibri" w:cs="Calibri"/>
-            <w:noProof/>
-          </w:rPr>
-          <w:t>Test Approach</w:t>
-        </w:r>
-        <w:r>
-          <w:rPr>
             <w:noProof/>
             <w:webHidden/>
           </w:rPr>
-          <w:tab/>
+          <w:fldChar w:fldCharType="begin"/>
         </w:r>
         <w:r>
           <w:rPr>
             <w:noProof/>
             <w:webHidden/>
           </w:rPr>
-          <w:fldChar w:fldCharType="begin"/>
-        </w:r>
-        <w:r>
-          <w:rPr>
-            <w:noProof/>
-            <w:webHidden/>
-          </w:rPr>
-          <w:instrText xml:space="preserve"> PAGEREF _Toc216690445 \h </w:instrText>
+          <w:instrText xml:space="preserve"> PAGEREF _Toc216879012 \h </w:instrText>
         </w:r>
         <w:r>
           <w:rPr>
@@ -2141,55 +2083,35 @@
           <w14:ligatures w14:val="standardContextual"/>
         </w:rPr>
       </w:pPr>
-      <w:hyperlink w:anchor="_Toc216690446" w:history="1">
+      <w:hyperlink w:anchor="_Toc216879013" w:history="1">
         <w:r>
           <w:rPr>
             <w:rStyle w:val="Hyperlink"/>
             <w:rFonts w:ascii="Calibri" w:hAnsi="Calibri" w:cs="Calibri"/>
             <w:noProof/>
           </w:rPr>
-          <w:t>3</w:t>
-        </w:r>
-        <w:r>
-          <w:rPr>
-            <w:rFonts w:eastAsiaTheme="minorEastAsia" w:cstheme="minorBidi"/>
-            <w:noProof/>
-            <w:kern w:val="2"/>
-            <w:sz w:val="24"/>
-            <w:szCs w:val="24"/>
-            <w:lang w:val="en-IN" w:eastAsia="en-GB"/>
-            <w14:ligatures w14:val="standardContextual"/>
+          <w:t>Test Organization</w:t>
+        </w:r>
+        <w:r>
+          <w:rPr>
+            <w:noProof/>
+            <w:webHidden/>
           </w:rPr>
           <w:tab/>
         </w:r>
         <w:r>
           <w:rPr>
-            <w:rStyle w:val="Hyperlink"/>
-            <w:rFonts w:ascii="Calibri" w:hAnsi="Calibri" w:cs="Calibri"/>
-            <w:noProof/>
-          </w:rPr>
-          <w:t>Test Organization</w:t>
-        </w:r>
-        <w:r>
-          <w:rPr>
             <w:noProof/>
             <w:webHidden/>
           </w:rPr>
-          <w:tab/>
+          <w:fldChar w:fldCharType="begin"/>
         </w:r>
         <w:r>
           <w:rPr>
             <w:noProof/>
             <w:webHidden/>
           </w:rPr>
-          <w:fldChar w:fldCharType="begin"/>
-        </w:r>
-        <w:r>
-          <w:rPr>
-            <w:noProof/>
-            <w:webHidden/>
-          </w:rPr>
-          <w:instrText xml:space="preserve"> PAGEREF _Toc216690446 \h </w:instrText>
+          <w:instrText xml:space="preserve"> PAGEREF _Toc216879013 \h </w:instrText>
         </w:r>
         <w:r>
           <w:rPr>
@@ -2233,55 +2155,35 @@
           <w14:ligatures w14:val="standardContextual"/>
         </w:rPr>
       </w:pPr>
-      <w:hyperlink w:anchor="_Toc216690447" w:history="1">
+      <w:hyperlink w:anchor="_Toc216879014" w:history="1">
         <w:r>
           <w:rPr>
             <w:rStyle w:val="Hyperlink"/>
             <w:rFonts w:ascii="Calibri" w:hAnsi="Calibri" w:cs="Calibri"/>
             <w:noProof/>
           </w:rPr>
-          <w:t>3.1</w:t>
-        </w:r>
-        <w:r>
-          <w:rPr>
-            <w:rFonts w:eastAsiaTheme="minorEastAsia" w:cstheme="minorBidi"/>
-            <w:noProof/>
-            <w:kern w:val="2"/>
-            <w:sz w:val="24"/>
-            <w:szCs w:val="24"/>
-            <w:lang w:val="en-IN" w:eastAsia="en-GB"/>
-            <w14:ligatures w14:val="standardContextual"/>
+          <w:t>Test Planning</w:t>
+        </w:r>
+        <w:r>
+          <w:rPr>
+            <w:noProof/>
+            <w:webHidden/>
           </w:rPr>
           <w:tab/>
         </w:r>
         <w:r>
           <w:rPr>
-            <w:rStyle w:val="Hyperlink"/>
-            <w:rFonts w:ascii="Calibri" w:hAnsi="Calibri" w:cs="Calibri"/>
-            <w:noProof/>
-          </w:rPr>
-          <w:t>Test Planning</w:t>
-        </w:r>
-        <w:r>
-          <w:rPr>
             <w:noProof/>
             <w:webHidden/>
           </w:rPr>
-          <w:tab/>
+          <w:fldChar w:fldCharType="begin"/>
         </w:r>
         <w:r>
           <w:rPr>
             <w:noProof/>
             <w:webHidden/>
           </w:rPr>
-          <w:fldChar w:fldCharType="begin"/>
-        </w:r>
-        <w:r>
-          <w:rPr>
-            <w:noProof/>
-            <w:webHidden/>
-          </w:rPr>
-          <w:instrText xml:space="preserve"> PAGEREF _Toc216690447 \h </w:instrText>
+          <w:instrText xml:space="preserve"> PAGEREF _Toc216879014 \h </w:instrText>
         </w:r>
         <w:r>
           <w:rPr>
@@ -2325,55 +2227,35 @@
           <w14:ligatures w14:val="standardContextual"/>
         </w:rPr>
       </w:pPr>
-      <w:hyperlink w:anchor="_Toc216690448" w:history="1">
+      <w:hyperlink w:anchor="_Toc216879015" w:history="1">
         <w:r>
           <w:rPr>
             <w:rStyle w:val="Hyperlink"/>
             <w:rFonts w:ascii="Calibri" w:hAnsi="Calibri" w:cs="Calibri"/>
             <w:noProof/>
           </w:rPr>
-          <w:t>3.2</w:t>
-        </w:r>
-        <w:r>
-          <w:rPr>
-            <w:rFonts w:eastAsiaTheme="minorEastAsia" w:cstheme="minorBidi"/>
-            <w:noProof/>
-            <w:kern w:val="2"/>
-            <w:sz w:val="24"/>
-            <w:szCs w:val="24"/>
-            <w:lang w:val="en-IN" w:eastAsia="en-GB"/>
-            <w14:ligatures w14:val="standardContextual"/>
+          <w:t>Test Devices</w:t>
+        </w:r>
+        <w:r>
+          <w:rPr>
+            <w:noProof/>
+            <w:webHidden/>
           </w:rPr>
           <w:tab/>
         </w:r>
         <w:r>
           <w:rPr>
-            <w:rStyle w:val="Hyperlink"/>
-            <w:rFonts w:ascii="Calibri" w:hAnsi="Calibri" w:cs="Calibri"/>
-            <w:noProof/>
-          </w:rPr>
-          <w:t>Test Devices</w:t>
-        </w:r>
-        <w:r>
-          <w:rPr>
             <w:noProof/>
             <w:webHidden/>
           </w:rPr>
-          <w:tab/>
+          <w:fldChar w:fldCharType="begin"/>
         </w:r>
         <w:r>
           <w:rPr>
             <w:noProof/>
             <w:webHidden/>
           </w:rPr>
-          <w:fldChar w:fldCharType="begin"/>
-        </w:r>
-        <w:r>
-          <w:rPr>
-            <w:noProof/>
-            <w:webHidden/>
-          </w:rPr>
-          <w:instrText xml:space="preserve"> PAGEREF _Toc216690448 \h </w:instrText>
+          <w:instrText xml:space="preserve"> PAGEREF _Toc216879015 \h </w:instrText>
         </w:r>
         <w:r>
           <w:rPr>
@@ -2417,55 +2299,35 @@
           <w14:ligatures w14:val="standardContextual"/>
         </w:rPr>
       </w:pPr>
-      <w:hyperlink w:anchor="_Toc216690449" w:history="1">
+      <w:hyperlink w:anchor="_Toc216879016" w:history="1">
         <w:r>
           <w:rPr>
             <w:rStyle w:val="Hyperlink"/>
             <w:rFonts w:ascii="Calibri" w:hAnsi="Calibri" w:cs="Calibri"/>
             <w:noProof/>
           </w:rPr>
-          <w:t>3.3</w:t>
-        </w:r>
-        <w:r>
-          <w:rPr>
-            <w:rFonts w:eastAsiaTheme="minorEastAsia" w:cstheme="minorBidi"/>
-            <w:noProof/>
-            <w:kern w:val="2"/>
-            <w:sz w:val="24"/>
-            <w:szCs w:val="24"/>
-            <w:lang w:val="en-IN" w:eastAsia="en-GB"/>
-            <w14:ligatures w14:val="standardContextual"/>
+          <w:t>Test Environment</w:t>
+        </w:r>
+        <w:r>
+          <w:rPr>
+            <w:noProof/>
+            <w:webHidden/>
           </w:rPr>
           <w:tab/>
         </w:r>
         <w:r>
           <w:rPr>
-            <w:rStyle w:val="Hyperlink"/>
-            <w:rFonts w:ascii="Calibri" w:hAnsi="Calibri" w:cs="Calibri"/>
-            <w:noProof/>
-          </w:rPr>
-          <w:t>Test Environment</w:t>
-        </w:r>
-        <w:r>
-          <w:rPr>
             <w:noProof/>
             <w:webHidden/>
           </w:rPr>
-          <w:tab/>
+          <w:fldChar w:fldCharType="begin"/>
         </w:r>
         <w:r>
           <w:rPr>
             <w:noProof/>
             <w:webHidden/>
           </w:rPr>
-          <w:fldChar w:fldCharType="begin"/>
-        </w:r>
-        <w:r>
-          <w:rPr>
-            <w:noProof/>
-            <w:webHidden/>
-          </w:rPr>
-          <w:instrText xml:space="preserve"> PAGEREF _Toc216690449 \h </w:instrText>
+          <w:instrText xml:space="preserve"> PAGEREF _Toc216879016 \h </w:instrText>
         </w:r>
         <w:r>
           <w:rPr>
@@ -2509,55 +2371,35 @@
           <w14:ligatures w14:val="standardContextual"/>
         </w:rPr>
       </w:pPr>
-      <w:hyperlink w:anchor="_Toc216690450" w:history="1">
+      <w:hyperlink w:anchor="_Toc216879017" w:history="1">
         <w:r>
           <w:rPr>
             <w:rStyle w:val="Hyperlink"/>
             <w:rFonts w:ascii="Calibri" w:hAnsi="Calibri" w:cs="Calibri"/>
             <w:noProof/>
           </w:rPr>
-          <w:t>4</w:t>
-        </w:r>
-        <w:r>
-          <w:rPr>
-            <w:rFonts w:eastAsiaTheme="minorEastAsia" w:cstheme="minorBidi"/>
-            <w:noProof/>
-            <w:kern w:val="2"/>
-            <w:sz w:val="24"/>
-            <w:szCs w:val="24"/>
-            <w:lang w:val="en-IN" w:eastAsia="en-GB"/>
-            <w14:ligatures w14:val="standardContextual"/>
+          <w:t>Test Execution Report</w:t>
+        </w:r>
+        <w:r>
+          <w:rPr>
+            <w:noProof/>
+            <w:webHidden/>
           </w:rPr>
           <w:tab/>
         </w:r>
         <w:r>
           <w:rPr>
-            <w:rStyle w:val="Hyperlink"/>
-            <w:rFonts w:ascii="Calibri" w:hAnsi="Calibri" w:cs="Calibri"/>
-            <w:noProof/>
-          </w:rPr>
-          <w:t>Test Execution Report</w:t>
-        </w:r>
-        <w:r>
-          <w:rPr>
             <w:noProof/>
             <w:webHidden/>
           </w:rPr>
-          <w:tab/>
+          <w:fldChar w:fldCharType="begin"/>
         </w:r>
         <w:r>
           <w:rPr>
             <w:noProof/>
             <w:webHidden/>
           </w:rPr>
-          <w:fldChar w:fldCharType="begin"/>
-        </w:r>
-        <w:r>
-          <w:rPr>
-            <w:noProof/>
-            <w:webHidden/>
-          </w:rPr>
-          <w:instrText xml:space="preserve"> PAGEREF _Toc216690450 \h </w:instrText>
+          <w:instrText xml:space="preserve"> PAGEREF _Toc216879017 \h </w:instrText>
         </w:r>
         <w:r>
           <w:rPr>
@@ -2601,55 +2443,35 @@
           <w14:ligatures w14:val="standardContextual"/>
         </w:rPr>
       </w:pPr>
-      <w:hyperlink w:anchor="_Toc216690451" w:history="1">
+      <w:hyperlink w:anchor="_Toc216879018" w:history="1">
         <w:r>
           <w:rPr>
             <w:rStyle w:val="Hyperlink"/>
             <w:rFonts w:ascii="Calibri" w:hAnsi="Calibri" w:cs="Calibri"/>
             <w:noProof/>
           </w:rPr>
-          <w:t>4.1</w:t>
-        </w:r>
-        <w:r>
-          <w:rPr>
-            <w:rFonts w:eastAsiaTheme="minorEastAsia" w:cstheme="minorBidi"/>
-            <w:noProof/>
-            <w:kern w:val="2"/>
-            <w:sz w:val="24"/>
-            <w:szCs w:val="24"/>
-            <w:lang w:val="en-IN" w:eastAsia="en-GB"/>
-            <w14:ligatures w14:val="standardContextual"/>
+          <w:t>Test case execution summary</w:t>
+        </w:r>
+        <w:r>
+          <w:rPr>
+            <w:noProof/>
+            <w:webHidden/>
           </w:rPr>
           <w:tab/>
         </w:r>
         <w:r>
           <w:rPr>
-            <w:rStyle w:val="Hyperlink"/>
-            <w:rFonts w:ascii="Calibri" w:hAnsi="Calibri" w:cs="Calibri"/>
-            <w:noProof/>
-          </w:rPr>
-          <w:t>Test case execution summary</w:t>
-        </w:r>
-        <w:r>
-          <w:rPr>
             <w:noProof/>
             <w:webHidden/>
           </w:rPr>
-          <w:tab/>
+          <w:fldChar w:fldCharType="begin"/>
         </w:r>
         <w:r>
           <w:rPr>
             <w:noProof/>
             <w:webHidden/>
           </w:rPr>
-          <w:fldChar w:fldCharType="begin"/>
-        </w:r>
-        <w:r>
-          <w:rPr>
-            <w:noProof/>
-            <w:webHidden/>
-          </w:rPr>
-          <w:instrText xml:space="preserve"> PAGEREF _Toc216690451 \h </w:instrText>
+          <w:instrText xml:space="preserve"> PAGEREF _Toc216879018 \h </w:instrText>
         </w:r>
         <w:r>
           <w:rPr>
@@ -2693,55 +2515,35 @@
           <w14:ligatures w14:val="standardContextual"/>
         </w:rPr>
       </w:pPr>
-      <w:hyperlink w:anchor="_Toc216690452" w:history="1">
+      <w:hyperlink w:anchor="_Toc216879019" w:history="1">
         <w:r>
           <w:rPr>
             <w:rStyle w:val="Hyperlink"/>
             <w:rFonts w:ascii="Calibri" w:hAnsi="Calibri" w:cs="Calibri"/>
             <w:noProof/>
           </w:rPr>
-          <w:t>4.2</w:t>
-        </w:r>
-        <w:r>
-          <w:rPr>
-            <w:rFonts w:eastAsiaTheme="minorEastAsia" w:cstheme="minorBidi"/>
-            <w:noProof/>
-            <w:kern w:val="2"/>
-            <w:sz w:val="24"/>
-            <w:szCs w:val="24"/>
-            <w:lang w:val="en-IN" w:eastAsia="en-GB"/>
-            <w14:ligatures w14:val="standardContextual"/>
+          <w:t>Combination Testing with device components</w:t>
+        </w:r>
+        <w:r>
+          <w:rPr>
+            <w:noProof/>
+            <w:webHidden/>
           </w:rPr>
           <w:tab/>
         </w:r>
         <w:r>
           <w:rPr>
-            <w:rStyle w:val="Hyperlink"/>
-            <w:rFonts w:ascii="Calibri" w:hAnsi="Calibri" w:cs="Calibri"/>
-            <w:noProof/>
-          </w:rPr>
-          <w:t>Combination Testing with device components</w:t>
-        </w:r>
-        <w:r>
-          <w:rPr>
             <w:noProof/>
             <w:webHidden/>
           </w:rPr>
-          <w:tab/>
+          <w:fldChar w:fldCharType="begin"/>
         </w:r>
         <w:r>
           <w:rPr>
             <w:noProof/>
             <w:webHidden/>
           </w:rPr>
-          <w:fldChar w:fldCharType="begin"/>
-        </w:r>
-        <w:r>
-          <w:rPr>
-            <w:noProof/>
-            <w:webHidden/>
-          </w:rPr>
-          <w:instrText xml:space="preserve"> PAGEREF _Toc216690452 \h </w:instrText>
+          <w:instrText xml:space="preserve"> PAGEREF _Toc216879019 \h </w:instrText>
         </w:r>
         <w:r>
           <w:rPr>
@@ -2785,55 +2587,35 @@
           <w14:ligatures w14:val="standardContextual"/>
         </w:rPr>
       </w:pPr>
-      <w:hyperlink w:anchor="_Toc216690453" w:history="1">
+      <w:hyperlink w:anchor="_Toc216879020" w:history="1">
         <w:r>
           <w:rPr>
             <w:rStyle w:val="Hyperlink"/>
             <w:rFonts w:ascii="Calibri" w:hAnsi="Calibri" w:cs="Calibri"/>
             <w:noProof/>
           </w:rPr>
-          <w:t>4.3</w:t>
-        </w:r>
-        <w:r>
-          <w:rPr>
-            <w:rFonts w:eastAsiaTheme="minorEastAsia" w:cstheme="minorBidi"/>
-            <w:noProof/>
-            <w:kern w:val="2"/>
-            <w:sz w:val="24"/>
-            <w:szCs w:val="24"/>
-            <w:lang w:val="en-IN" w:eastAsia="en-GB"/>
-            <w14:ligatures w14:val="standardContextual"/>
+          <w:t>Automation Result VC verifier</w:t>
+        </w:r>
+        <w:r>
+          <w:rPr>
+            <w:noProof/>
+            <w:webHidden/>
           </w:rPr>
           <w:tab/>
         </w:r>
         <w:r>
           <w:rPr>
-            <w:rStyle w:val="Hyperlink"/>
-            <w:rFonts w:ascii="Calibri" w:hAnsi="Calibri" w:cs="Calibri"/>
-            <w:noProof/>
-          </w:rPr>
-          <w:t>Automation Result VC verifier</w:t>
-        </w:r>
-        <w:r>
-          <w:rPr>
             <w:noProof/>
             <w:webHidden/>
           </w:rPr>
-          <w:tab/>
+          <w:fldChar w:fldCharType="begin"/>
         </w:r>
         <w:r>
           <w:rPr>
             <w:noProof/>
             <w:webHidden/>
           </w:rPr>
-          <w:fldChar w:fldCharType="begin"/>
-        </w:r>
-        <w:r>
-          <w:rPr>
-            <w:noProof/>
-            <w:webHidden/>
-          </w:rPr>
-          <w:instrText xml:space="preserve"> PAGEREF _Toc216690453 \h </w:instrText>
+          <w:instrText xml:space="preserve"> PAGEREF _Toc216879020 \h </w:instrText>
         </w:r>
         <w:r>
           <w:rPr>
@@ -2877,55 +2659,35 @@
           <w14:ligatures w14:val="standardContextual"/>
         </w:rPr>
       </w:pPr>
-      <w:hyperlink w:anchor="_Toc216690454" w:history="1">
+      <w:hyperlink w:anchor="_Toc216879021" w:history="1">
         <w:r>
           <w:rPr>
             <w:rStyle w:val="Hyperlink"/>
             <w:rFonts w:ascii="Calibri" w:hAnsi="Calibri" w:cs="Calibri"/>
             <w:noProof/>
           </w:rPr>
-          <w:t>4.4</w:t>
-        </w:r>
-        <w:r>
-          <w:rPr>
-            <w:rFonts w:eastAsiaTheme="minorEastAsia" w:cstheme="minorBidi"/>
-            <w:noProof/>
-            <w:kern w:val="2"/>
-            <w:sz w:val="24"/>
-            <w:szCs w:val="24"/>
-            <w:lang w:val="en-IN" w:eastAsia="en-GB"/>
-            <w14:ligatures w14:val="standardContextual"/>
+          <w:t>Automation Result Mimoto API</w:t>
+        </w:r>
+        <w:r>
+          <w:rPr>
+            <w:noProof/>
+            <w:webHidden/>
           </w:rPr>
           <w:tab/>
         </w:r>
         <w:r>
           <w:rPr>
-            <w:rStyle w:val="Hyperlink"/>
-            <w:rFonts w:ascii="Calibri" w:hAnsi="Calibri" w:cs="Calibri"/>
-            <w:noProof/>
-          </w:rPr>
-          <w:t>Automation Result Mimoto API</w:t>
-        </w:r>
-        <w:r>
-          <w:rPr>
             <w:noProof/>
             <w:webHidden/>
           </w:rPr>
-          <w:tab/>
+          <w:fldChar w:fldCharType="begin"/>
         </w:r>
         <w:r>
           <w:rPr>
             <w:noProof/>
             <w:webHidden/>
           </w:rPr>
-          <w:fldChar w:fldCharType="begin"/>
-        </w:r>
-        <w:r>
-          <w:rPr>
-            <w:noProof/>
-            <w:webHidden/>
-          </w:rPr>
-          <w:instrText xml:space="preserve"> PAGEREF _Toc216690454 \h </w:instrText>
+          <w:instrText xml:space="preserve"> PAGEREF _Toc216879021 \h </w:instrText>
         </w:r>
         <w:r>
           <w:rPr>
@@ -2969,55 +2731,35 @@
           <w14:ligatures w14:val="standardContextual"/>
         </w:rPr>
       </w:pPr>
-      <w:hyperlink w:anchor="_Toc216690455" w:history="1">
+      <w:hyperlink w:anchor="_Toc216879022" w:history="1">
         <w:r>
           <w:rPr>
             <w:rStyle w:val="Hyperlink"/>
             <w:rFonts w:ascii="Calibri" w:hAnsi="Calibri" w:cs="Calibri"/>
             <w:noProof/>
           </w:rPr>
-          <w:t>5</w:t>
-        </w:r>
-        <w:r>
-          <w:rPr>
-            <w:rFonts w:eastAsiaTheme="minorEastAsia" w:cstheme="minorBidi"/>
-            <w:noProof/>
-            <w:kern w:val="2"/>
-            <w:sz w:val="24"/>
-            <w:szCs w:val="24"/>
-            <w:lang w:val="en-IN" w:eastAsia="en-GB"/>
-            <w14:ligatures w14:val="standardContextual"/>
+          <w:t>Defect Metrics</w:t>
+        </w:r>
+        <w:r>
+          <w:rPr>
+            <w:noProof/>
+            <w:webHidden/>
           </w:rPr>
           <w:tab/>
         </w:r>
         <w:r>
           <w:rPr>
-            <w:rStyle w:val="Hyperlink"/>
-            <w:rFonts w:ascii="Calibri" w:hAnsi="Calibri" w:cs="Calibri"/>
-            <w:noProof/>
-          </w:rPr>
-          <w:t>Defect Metrics</w:t>
-        </w:r>
-        <w:r>
-          <w:rPr>
             <w:noProof/>
             <w:webHidden/>
           </w:rPr>
-          <w:tab/>
+          <w:fldChar w:fldCharType="begin"/>
         </w:r>
         <w:r>
           <w:rPr>
             <w:noProof/>
             <w:webHidden/>
           </w:rPr>
-          <w:fldChar w:fldCharType="begin"/>
-        </w:r>
-        <w:r>
-          <w:rPr>
-            <w:noProof/>
-            <w:webHidden/>
-          </w:rPr>
-          <w:instrText xml:space="preserve"> PAGEREF _Toc216690455 \h </w:instrText>
+          <w:instrText xml:space="preserve"> PAGEREF _Toc216879022 \h </w:instrText>
         </w:r>
         <w:r>
           <w:rPr>
@@ -3061,55 +2803,35 @@
           <w14:ligatures w14:val="standardContextual"/>
         </w:rPr>
       </w:pPr>
-      <w:hyperlink w:anchor="_Toc216690456" w:history="1">
+      <w:hyperlink w:anchor="_Toc216879023" w:history="1">
         <w:r>
           <w:rPr>
             <w:rStyle w:val="Hyperlink"/>
             <w:rFonts w:ascii="Calibri" w:hAnsi="Calibri" w:cs="Calibri"/>
             <w:noProof/>
           </w:rPr>
-          <w:t>5.1</w:t>
-        </w:r>
-        <w:r>
-          <w:rPr>
-            <w:rFonts w:eastAsiaTheme="minorEastAsia" w:cstheme="minorBidi"/>
-            <w:noProof/>
-            <w:kern w:val="2"/>
-            <w:sz w:val="24"/>
-            <w:szCs w:val="24"/>
-            <w:lang w:val="en-IN" w:eastAsia="en-GB"/>
-            <w14:ligatures w14:val="standardContextual"/>
+          <w:t>Defect Metrics for the Release 0.21.0</w:t>
+        </w:r>
+        <w:r>
+          <w:rPr>
+            <w:noProof/>
+            <w:webHidden/>
           </w:rPr>
           <w:tab/>
         </w:r>
         <w:r>
           <w:rPr>
-            <w:rStyle w:val="Hyperlink"/>
-            <w:rFonts w:ascii="Calibri" w:hAnsi="Calibri" w:cs="Calibri"/>
-            <w:noProof/>
-          </w:rPr>
-          <w:t>Defect Metrics for the Release 0.21.0</w:t>
-        </w:r>
-        <w:r>
-          <w:rPr>
             <w:noProof/>
             <w:webHidden/>
           </w:rPr>
-          <w:tab/>
+          <w:fldChar w:fldCharType="begin"/>
         </w:r>
         <w:r>
           <w:rPr>
             <w:noProof/>
             <w:webHidden/>
           </w:rPr>
-          <w:fldChar w:fldCharType="begin"/>
-        </w:r>
-        <w:r>
-          <w:rPr>
-            <w:noProof/>
-            <w:webHidden/>
-          </w:rPr>
-          <w:instrText xml:space="preserve"> PAGEREF _Toc216690456 \h </w:instrText>
+          <w:instrText xml:space="preserve"> PAGEREF _Toc216879023 \h </w:instrText>
         </w:r>
         <w:r>
           <w:rPr>
@@ -3153,55 +2875,35 @@
           <w14:ligatures w14:val="standardContextual"/>
         </w:rPr>
       </w:pPr>
-      <w:hyperlink w:anchor="_Toc216690457" w:history="1">
+      <w:hyperlink w:anchor="_Toc216879024" w:history="1">
         <w:r>
           <w:rPr>
             <w:rStyle w:val="Hyperlink"/>
             <w:rFonts w:ascii="Calibri" w:hAnsi="Calibri" w:cs="Calibri"/>
             <w:noProof/>
           </w:rPr>
-          <w:t>5.2</w:t>
-        </w:r>
-        <w:r>
-          <w:rPr>
-            <w:rFonts w:eastAsiaTheme="minorEastAsia" w:cstheme="minorBidi"/>
-            <w:noProof/>
-            <w:kern w:val="2"/>
-            <w:sz w:val="24"/>
-            <w:szCs w:val="24"/>
-            <w:lang w:val="en-IN" w:eastAsia="en-GB"/>
-            <w14:ligatures w14:val="standardContextual"/>
+          <w:t>Known Issues Metrics</w:t>
+        </w:r>
+        <w:r>
+          <w:rPr>
+            <w:noProof/>
+            <w:webHidden/>
           </w:rPr>
           <w:tab/>
         </w:r>
         <w:r>
           <w:rPr>
-            <w:rStyle w:val="Hyperlink"/>
-            <w:rFonts w:ascii="Calibri" w:hAnsi="Calibri" w:cs="Calibri"/>
-            <w:noProof/>
-          </w:rPr>
-          <w:t>Known Issues Metrics</w:t>
-        </w:r>
-        <w:r>
-          <w:rPr>
             <w:noProof/>
             <w:webHidden/>
           </w:rPr>
-          <w:tab/>
+          <w:fldChar w:fldCharType="begin"/>
         </w:r>
         <w:r>
           <w:rPr>
             <w:noProof/>
             <w:webHidden/>
           </w:rPr>
-          <w:fldChar w:fldCharType="begin"/>
-        </w:r>
-        <w:r>
-          <w:rPr>
-            <w:noProof/>
-            <w:webHidden/>
-          </w:rPr>
-          <w:instrText xml:space="preserve"> PAGEREF _Toc216690457 \h </w:instrText>
+          <w:instrText xml:space="preserve"> PAGEREF _Toc216879024 \h </w:instrText>
         </w:r>
         <w:r>
           <w:rPr>
@@ -3245,55 +2947,35 @@
           <w14:ligatures w14:val="standardContextual"/>
         </w:rPr>
       </w:pPr>
-      <w:hyperlink w:anchor="_Toc216690458" w:history="1">
+      <w:hyperlink w:anchor="_Toc216879025" w:history="1">
         <w:r>
           <w:rPr>
             <w:rStyle w:val="Hyperlink"/>
             <w:rFonts w:ascii="Calibri" w:hAnsi="Calibri" w:cs="Calibri"/>
             <w:noProof/>
           </w:rPr>
-          <w:t>6</w:t>
-        </w:r>
-        <w:r>
-          <w:rPr>
-            <w:rFonts w:eastAsiaTheme="minorEastAsia" w:cstheme="minorBidi"/>
-            <w:noProof/>
-            <w:kern w:val="2"/>
-            <w:sz w:val="24"/>
-            <w:szCs w:val="24"/>
-            <w:lang w:val="en-IN" w:eastAsia="en-GB"/>
-            <w14:ligatures w14:val="standardContextual"/>
+          <w:t>Conclusion</w:t>
+        </w:r>
+        <w:r>
+          <w:rPr>
+            <w:noProof/>
+            <w:webHidden/>
           </w:rPr>
           <w:tab/>
         </w:r>
         <w:r>
           <w:rPr>
-            <w:rStyle w:val="Hyperlink"/>
-            <w:rFonts w:ascii="Calibri" w:hAnsi="Calibri" w:cs="Calibri"/>
-            <w:noProof/>
-          </w:rPr>
-          <w:t>Conclusion</w:t>
-        </w:r>
-        <w:r>
-          <w:rPr>
             <w:noProof/>
             <w:webHidden/>
           </w:rPr>
-          <w:tab/>
+          <w:fldChar w:fldCharType="begin"/>
         </w:r>
         <w:r>
           <w:rPr>
             <w:noProof/>
             <w:webHidden/>
           </w:rPr>
-          <w:fldChar w:fldCharType="begin"/>
-        </w:r>
-        <w:r>
-          <w:rPr>
-            <w:noProof/>
-            <w:webHidden/>
-          </w:rPr>
-          <w:instrText xml:space="preserve"> PAGEREF _Toc216690458 \h </w:instrText>
+          <w:instrText xml:space="preserve"> PAGEREF _Toc216879025 \h </w:instrText>
         </w:r>
         <w:r>
           <w:rPr>
@@ -3337,55 +3019,35 @@
           <w14:ligatures w14:val="standardContextual"/>
         </w:rPr>
       </w:pPr>
-      <w:hyperlink w:anchor="_Toc216690459" w:history="1">
+      <w:hyperlink w:anchor="_Toc216879026" w:history="1">
         <w:r>
           <w:rPr>
             <w:rStyle w:val="Hyperlink"/>
             <w:rFonts w:ascii="Calibri" w:hAnsi="Calibri" w:cs="Calibri"/>
             <w:noProof/>
           </w:rPr>
-          <w:t>6.1</w:t>
-        </w:r>
-        <w:r>
-          <w:rPr>
-            <w:rFonts w:eastAsiaTheme="minorEastAsia" w:cstheme="minorBidi"/>
-            <w:noProof/>
-            <w:kern w:val="2"/>
-            <w:sz w:val="24"/>
-            <w:szCs w:val="24"/>
-            <w:lang w:val="en-IN" w:eastAsia="en-GB"/>
-            <w14:ligatures w14:val="standardContextual"/>
+          <w:t>QA Approval</w:t>
+        </w:r>
+        <w:r>
+          <w:rPr>
+            <w:noProof/>
+            <w:webHidden/>
           </w:rPr>
           <w:tab/>
         </w:r>
         <w:r>
           <w:rPr>
-            <w:rStyle w:val="Hyperlink"/>
-            <w:rFonts w:ascii="Calibri" w:hAnsi="Calibri" w:cs="Calibri"/>
-            <w:noProof/>
-          </w:rPr>
-          <w:t>QA Approval</w:t>
-        </w:r>
-        <w:r>
-          <w:rPr>
             <w:noProof/>
             <w:webHidden/>
           </w:rPr>
-          <w:tab/>
+          <w:fldChar w:fldCharType="begin"/>
         </w:r>
         <w:r>
           <w:rPr>
             <w:noProof/>
             <w:webHidden/>
           </w:rPr>
-          <w:fldChar w:fldCharType="begin"/>
-        </w:r>
-        <w:r>
-          <w:rPr>
-            <w:noProof/>
-            <w:webHidden/>
-          </w:rPr>
-          <w:instrText xml:space="preserve"> PAGEREF _Toc216690459 \h </w:instrText>
+          <w:instrText xml:space="preserve"> PAGEREF _Toc216879026 \h </w:instrText>
         </w:r>
         <w:r>
           <w:rPr>
@@ -3429,55 +3091,35 @@
           <w14:ligatures w14:val="standardContextual"/>
         </w:rPr>
       </w:pPr>
-      <w:hyperlink w:anchor="_Toc216690460" w:history="1">
+      <w:hyperlink w:anchor="_Toc216879027" w:history="1">
         <w:r>
           <w:rPr>
             <w:rStyle w:val="Hyperlink"/>
             <w:rFonts w:ascii="Calibri" w:hAnsi="Calibri" w:cs="Calibri"/>
             <w:noProof/>
           </w:rPr>
-          <w:t>7</w:t>
-        </w:r>
-        <w:r>
-          <w:rPr>
-            <w:rFonts w:eastAsiaTheme="minorEastAsia" w:cstheme="minorBidi"/>
-            <w:noProof/>
-            <w:kern w:val="2"/>
-            <w:sz w:val="24"/>
-            <w:szCs w:val="24"/>
-            <w:lang w:val="en-IN" w:eastAsia="en-GB"/>
-            <w14:ligatures w14:val="standardContextual"/>
+          <w:t>Appendix</w:t>
+        </w:r>
+        <w:r>
+          <w:rPr>
+            <w:noProof/>
+            <w:webHidden/>
           </w:rPr>
           <w:tab/>
         </w:r>
         <w:r>
           <w:rPr>
-            <w:rStyle w:val="Hyperlink"/>
-            <w:rFonts w:ascii="Calibri" w:hAnsi="Calibri" w:cs="Calibri"/>
-            <w:noProof/>
-          </w:rPr>
-          <w:t>Appendix</w:t>
-        </w:r>
-        <w:r>
-          <w:rPr>
             <w:noProof/>
             <w:webHidden/>
           </w:rPr>
-          <w:tab/>
+          <w:fldChar w:fldCharType="begin"/>
         </w:r>
         <w:r>
           <w:rPr>
             <w:noProof/>
             <w:webHidden/>
           </w:rPr>
-          <w:fldChar w:fldCharType="begin"/>
-        </w:r>
-        <w:r>
-          <w:rPr>
-            <w:noProof/>
-            <w:webHidden/>
-          </w:rPr>
-          <w:instrText xml:space="preserve"> PAGEREF _Toc216690460 \h </w:instrText>
+          <w:instrText xml:space="preserve"> PAGEREF _Toc216879027 \h </w:instrText>
         </w:r>
         <w:r>
           <w:rPr>
@@ -3521,56 +3163,35 @@
           <w14:ligatures w14:val="standardContextual"/>
         </w:rPr>
       </w:pPr>
-      <w:hyperlink w:anchor="_Toc216690461" w:history="1">
+      <w:hyperlink w:anchor="_Toc216879028" w:history="1">
         <w:r>
           <w:rPr>
             <w:rStyle w:val="Hyperlink"/>
             <w:rFonts w:ascii="Calibri" w:hAnsi="Calibri" w:cs="Calibri"/>
             <w:noProof/>
-            <w:lang w:bidi="en-US"/>
-          </w:rPr>
-          <w:t>7.1</w:t>
-        </w:r>
-        <w:r>
-          <w:rPr>
-            <w:rFonts w:eastAsiaTheme="minorEastAsia" w:cstheme="minorBidi"/>
-            <w:noProof/>
-            <w:kern w:val="2"/>
-            <w:sz w:val="24"/>
-            <w:szCs w:val="24"/>
-            <w:lang w:val="en-IN" w:eastAsia="en-GB"/>
-            <w14:ligatures w14:val="standardContextual"/>
+          </w:rPr>
+          <w:t>Appendix A: Versions</w:t>
+        </w:r>
+        <w:r>
+          <w:rPr>
+            <w:noProof/>
+            <w:webHidden/>
           </w:rPr>
           <w:tab/>
         </w:r>
         <w:r>
           <w:rPr>
-            <w:rStyle w:val="Hyperlink"/>
-            <w:rFonts w:ascii="Calibri" w:hAnsi="Calibri" w:cs="Calibri"/>
-            <w:noProof/>
-          </w:rPr>
-          <w:t>Appendix A: Versions</w:t>
-        </w:r>
-        <w:r>
-          <w:rPr>
             <w:noProof/>
             <w:webHidden/>
           </w:rPr>
-          <w:tab/>
+          <w:fldChar w:fldCharType="begin"/>
         </w:r>
         <w:r>
           <w:rPr>
             <w:noProof/>
             <w:webHidden/>
           </w:rPr>
-          <w:fldChar w:fldCharType="begin"/>
-        </w:r>
-        <w:r>
-          <w:rPr>
-            <w:noProof/>
-            <w:webHidden/>
-          </w:rPr>
-          <w:instrText xml:space="preserve"> PAGEREF _Toc216690461 \h </w:instrText>
+          <w:instrText xml:space="preserve"> PAGEREF _Toc216879028 \h </w:instrText>
         </w:r>
         <w:r>
           <w:rPr>
@@ -3614,55 +3235,35 @@
           <w14:ligatures w14:val="standardContextual"/>
         </w:rPr>
       </w:pPr>
-      <w:hyperlink w:anchor="_Toc216690462" w:history="1">
+      <w:hyperlink w:anchor="_Toc216879029" w:history="1">
         <w:r>
           <w:rPr>
             <w:rStyle w:val="Hyperlink"/>
             <w:rFonts w:ascii="Calibri" w:hAnsi="Calibri" w:cs="Calibri"/>
             <w:noProof/>
           </w:rPr>
-          <w:t>7.2</w:t>
-        </w:r>
-        <w:r>
-          <w:rPr>
-            <w:rFonts w:eastAsiaTheme="minorEastAsia" w:cstheme="minorBidi"/>
-            <w:noProof/>
-            <w:kern w:val="2"/>
-            <w:sz w:val="24"/>
-            <w:szCs w:val="24"/>
-            <w:lang w:val="en-IN" w:eastAsia="en-GB"/>
-            <w14:ligatures w14:val="standardContextual"/>
+          <w:t>Appendix B: Acronyms</w:t>
+        </w:r>
+        <w:r>
+          <w:rPr>
+            <w:noProof/>
+            <w:webHidden/>
           </w:rPr>
           <w:tab/>
         </w:r>
         <w:r>
           <w:rPr>
-            <w:rStyle w:val="Hyperlink"/>
-            <w:rFonts w:ascii="Calibri" w:hAnsi="Calibri" w:cs="Calibri"/>
-            <w:noProof/>
-          </w:rPr>
-          <w:t>Appendix B: Acronyms</w:t>
-        </w:r>
-        <w:r>
-          <w:rPr>
             <w:noProof/>
             <w:webHidden/>
           </w:rPr>
-          <w:tab/>
+          <w:fldChar w:fldCharType="begin"/>
         </w:r>
         <w:r>
           <w:rPr>
             <w:noProof/>
             <w:webHidden/>
           </w:rPr>
-          <w:fldChar w:fldCharType="begin"/>
-        </w:r>
-        <w:r>
-          <w:rPr>
-            <w:noProof/>
-            <w:webHidden/>
-          </w:rPr>
-          <w:instrText xml:space="preserve"> PAGEREF _Toc216690462 \h </w:instrText>
+          <w:instrText xml:space="preserve"> PAGEREF _Toc216879029 \h </w:instrText>
         </w:r>
         <w:r>
           <w:rPr>
@@ -3731,22 +3332,19 @@
     <w:p>
       <w:pPr>
         <w:pStyle w:val="Heading1"/>
-        <w:numPr>
-          <w:ilvl w:val="0"/>
-          <w:numId w:val="1"/>
-        </w:numPr>
         <w:spacing w:before="240" w:line="256" w:lineRule="auto"/>
-        <w:ind w:left="720" w:hanging="360"/>
+        <w:ind w:firstLine="432"/>
         <w:jc w:val="left"/>
         <w:rPr>
           <w:rFonts w:ascii="Calibri" w:hAnsi="Calibri" w:cs="Calibri"/>
         </w:rPr>
       </w:pPr>
-      <w:bookmarkStart w:id="0" w:name="_Toc216690439"/>
-      <w:r>
-        <w:rPr>
-          <w:rFonts w:ascii="Calibri" w:hAnsi="Calibri" w:cs="Calibri"/>
-        </w:rPr>
+      <w:bookmarkStart w:id="0" w:name="_Toc216879006"/>
+      <w:r>
+        <w:rPr>
+          <w:rFonts w:ascii="Calibri" w:hAnsi="Calibri" w:cs="Calibri"/>
+        </w:rPr>
+        <w:lastRenderedPageBreak/>
         <w:t>Introduction</w:t>
       </w:r>
       <w:bookmarkEnd w:id="0"/>
@@ -3826,18 +3424,14 @@
     <w:p>
       <w:pPr>
         <w:pStyle w:val="Heading2"/>
-        <w:numPr>
-          <w:ilvl w:val="1"/>
-          <w:numId w:val="1"/>
-        </w:numPr>
         <w:spacing w:before="40" w:line="256" w:lineRule="auto"/>
-        <w:ind w:left="1440" w:hanging="360"/>
+        <w:ind w:firstLine="432"/>
         <w:jc w:val="left"/>
         <w:rPr>
           <w:rFonts w:ascii="Calibri" w:hAnsi="Calibri" w:cs="Calibri"/>
         </w:rPr>
       </w:pPr>
-      <w:bookmarkStart w:id="1" w:name="_Toc216690440"/>
+      <w:bookmarkStart w:id="1" w:name="_Toc216879007"/>
       <w:r>
         <w:rPr>
           <w:rFonts w:ascii="Calibri" w:hAnsi="Calibri" w:cs="Calibri"/>
@@ -3849,7 +3443,7 @@
     <w:p>
       <w:pPr>
         <w:pStyle w:val="Heading3"/>
-        <w:ind w:left="720" w:firstLine="720"/>
+        <w:ind w:firstLine="432"/>
         <w:rPr>
           <w:rFonts w:ascii="Calibri" w:eastAsia="Times New Roman" w:hAnsi="Calibri" w:cs="Calibri"/>
           <w:sz w:val="27"/>
@@ -3857,12 +3451,12 @@
           <w:lang w:val="en-IN"/>
         </w:rPr>
       </w:pPr>
-      <w:bookmarkStart w:id="2" w:name="_Toc216690441"/>
-      <w:r>
-        <w:rPr>
-          <w:rFonts w:ascii="Calibri" w:hAnsi="Calibri" w:cs="Calibri"/>
-        </w:rPr>
-        <w:t>1.1.1 Authentication &amp; Security</w:t>
+      <w:bookmarkStart w:id="2" w:name="_Toc216879008"/>
+      <w:r>
+        <w:rPr>
+          <w:rFonts w:ascii="Calibri" w:hAnsi="Calibri" w:cs="Calibri"/>
+        </w:rPr>
+        <w:t>Authentication &amp; Security</w:t>
       </w:r>
       <w:bookmarkEnd w:id="2"/>
     </w:p>
@@ -4085,17 +3679,17 @@
     <w:p>
       <w:pPr>
         <w:pStyle w:val="Heading3"/>
-        <w:ind w:left="720" w:firstLine="720"/>
-        <w:rPr>
-          <w:rFonts w:ascii="Calibri" w:hAnsi="Calibri" w:cs="Calibri"/>
-        </w:rPr>
-      </w:pPr>
-      <w:bookmarkStart w:id="3" w:name="_Toc216690442"/>
-      <w:r>
-        <w:rPr>
-          <w:rFonts w:ascii="Calibri" w:hAnsi="Calibri" w:cs="Calibri"/>
-        </w:rPr>
-        <w:t>1.1.2 Credential Management (Download &amp; Storage)</w:t>
+        <w:ind w:firstLine="360"/>
+        <w:rPr>
+          <w:rFonts w:ascii="Calibri" w:hAnsi="Calibri" w:cs="Calibri"/>
+        </w:rPr>
+      </w:pPr>
+      <w:bookmarkStart w:id="3" w:name="_Toc216879009"/>
+      <w:r>
+        <w:rPr>
+          <w:rFonts w:ascii="Calibri" w:hAnsi="Calibri" w:cs="Calibri"/>
+        </w:rPr>
+        <w:t>Credential Management (Download &amp; Storage)</w:t>
       </w:r>
       <w:bookmarkEnd w:id="3"/>
     </w:p>
@@ -4310,22 +3904,17 @@
     <w:p>
       <w:pPr>
         <w:pStyle w:val="Heading3"/>
-        <w:ind w:left="720" w:firstLine="720"/>
-        <w:rPr>
-          <w:rFonts w:ascii="Calibri" w:hAnsi="Calibri" w:cs="Calibri"/>
-        </w:rPr>
-      </w:pPr>
-      <w:bookmarkStart w:id="4" w:name="_Toc216690443"/>
-      <w:r>
-        <w:rPr>
-          <w:rFonts w:ascii="Calibri" w:hAnsi="Calibri" w:cs="Calibri"/>
-        </w:rPr>
-        <w:t xml:space="preserve">1.1.3 </w:t>
-      </w:r>
-      <w:r>
-        <w:rPr>
-          <w:rFonts w:ascii="Calibri" w:hAnsi="Calibri" w:cs="Calibri"/>
-        </w:rPr>
+        <w:ind w:firstLine="360"/>
+        <w:rPr>
+          <w:rFonts w:ascii="Calibri" w:hAnsi="Calibri" w:cs="Calibri"/>
+        </w:rPr>
+      </w:pPr>
+      <w:bookmarkStart w:id="4" w:name="_Toc216879010"/>
+      <w:r>
+        <w:rPr>
+          <w:rFonts w:ascii="Calibri" w:hAnsi="Calibri" w:cs="Calibri"/>
+        </w:rPr>
+        <w:lastRenderedPageBreak/>
         <w:t>Credential Usage &amp; Sharing</w:t>
       </w:r>
       <w:bookmarkEnd w:id="4"/>
@@ -4475,18 +4064,12 @@
     <w:p>
       <w:pPr>
         <w:pStyle w:val="Heading3"/>
-        <w:ind w:left="720" w:firstLine="720"/>
-        <w:rPr>
-          <w:rFonts w:ascii="Calibri" w:hAnsi="Calibri" w:cs="Calibri"/>
-        </w:rPr>
-      </w:pPr>
-      <w:bookmarkStart w:id="5" w:name="_Toc216690444"/>
-      <w:r>
-        <w:rPr>
-          <w:rFonts w:ascii="Calibri" w:hAnsi="Calibri" w:cs="Calibri"/>
-        </w:rPr>
-        <w:t xml:space="preserve">1.1.4 </w:t>
-      </w:r>
+        <w:ind w:firstLine="360"/>
+        <w:rPr>
+          <w:rFonts w:ascii="Calibri" w:hAnsi="Calibri" w:cs="Calibri"/>
+        </w:rPr>
+      </w:pPr>
+      <w:bookmarkStart w:id="5" w:name="_Toc216879011"/>
       <w:r>
         <w:rPr>
           <w:rFonts w:ascii="Calibri" w:hAnsi="Calibri" w:cs="Calibri"/>
@@ -4617,18 +4200,14 @@
     <w:p>
       <w:pPr>
         <w:pStyle w:val="Heading1"/>
-        <w:numPr>
-          <w:ilvl w:val="0"/>
-          <w:numId w:val="1"/>
-        </w:numPr>
         <w:spacing w:before="120" w:line="256" w:lineRule="auto"/>
-        <w:ind w:left="720" w:hanging="360"/>
+        <w:ind w:firstLine="360"/>
         <w:jc w:val="left"/>
         <w:rPr>
           <w:rFonts w:ascii="Calibri" w:hAnsi="Calibri" w:cs="Calibri"/>
         </w:rPr>
       </w:pPr>
-      <w:bookmarkStart w:id="6" w:name="_Toc216690445"/>
+      <w:bookmarkStart w:id="6" w:name="_Toc216879012"/>
       <w:r>
         <w:rPr>
           <w:rFonts w:ascii="Calibri" w:hAnsi="Calibri" w:cs="Calibri"/>
@@ -4640,7 +4219,7 @@
     <w:p>
       <w:pPr>
         <w:pStyle w:val="NormalWeb"/>
-        <w:ind w:firstLine="360"/>
+        <w:ind w:left="360" w:firstLine="360"/>
         <w:rPr>
           <w:rFonts w:ascii="Calibri" w:hAnsi="Calibri" w:cs="Calibri"/>
         </w:rPr>
@@ -5136,23 +4715,20 @@
     <w:p>
       <w:pPr>
         <w:pStyle w:val="Heading1"/>
-        <w:numPr>
-          <w:ilvl w:val="0"/>
-          <w:numId w:val="1"/>
-        </w:numPr>
         <w:spacing w:before="120" w:line="256" w:lineRule="auto"/>
-        <w:ind w:left="720" w:hanging="360"/>
+        <w:ind w:firstLine="360"/>
         <w:jc w:val="left"/>
         <w:rPr>
           <w:rFonts w:ascii="Calibri" w:hAnsi="Calibri" w:cs="Calibri"/>
         </w:rPr>
       </w:pPr>
       <w:bookmarkStart w:id="12" w:name="_Toc17829893"/>
-      <w:bookmarkStart w:id="13" w:name="_Toc216690446"/>
-      <w:r>
-        <w:rPr>
-          <w:rFonts w:ascii="Calibri" w:hAnsi="Calibri" w:cs="Calibri"/>
-        </w:rPr>
+      <w:bookmarkStart w:id="13" w:name="_Toc216879013"/>
+      <w:r>
+        <w:rPr>
+          <w:rFonts w:ascii="Calibri" w:hAnsi="Calibri" w:cs="Calibri"/>
+        </w:rPr>
+        <w:lastRenderedPageBreak/>
         <w:t xml:space="preserve">Test </w:t>
       </w:r>
       <w:bookmarkEnd w:id="12"/>
@@ -5703,19 +5279,15 @@
     <w:p>
       <w:pPr>
         <w:pStyle w:val="Heading2"/>
-        <w:numPr>
-          <w:ilvl w:val="1"/>
-          <w:numId w:val="1"/>
-        </w:numPr>
         <w:spacing w:before="40" w:line="256" w:lineRule="auto"/>
-        <w:ind w:left="1440" w:hanging="360"/>
+        <w:ind w:firstLine="360"/>
         <w:jc w:val="left"/>
         <w:rPr>
           <w:rFonts w:ascii="Calibri" w:hAnsi="Calibri" w:cs="Calibri"/>
         </w:rPr>
       </w:pPr>
       <w:bookmarkStart w:id="15" w:name="_Toc17829895"/>
-      <w:bookmarkStart w:id="16" w:name="_Toc216690447"/>
+      <w:bookmarkStart w:id="16" w:name="_Toc216879014"/>
       <w:r>
         <w:rPr>
           <w:rFonts w:ascii="Calibri" w:hAnsi="Calibri" w:cs="Calibri"/>
@@ -5813,18 +5385,14 @@
     <w:p>
       <w:pPr>
         <w:pStyle w:val="Heading2"/>
-        <w:numPr>
-          <w:ilvl w:val="1"/>
-          <w:numId w:val="1"/>
-        </w:numPr>
         <w:spacing w:before="40" w:line="256" w:lineRule="auto"/>
-        <w:ind w:left="1440" w:hanging="360"/>
+        <w:ind w:left="1440"/>
         <w:jc w:val="left"/>
         <w:rPr>
           <w:rFonts w:ascii="Calibri" w:hAnsi="Calibri" w:cs="Calibri"/>
         </w:rPr>
       </w:pPr>
-      <w:bookmarkStart w:id="17" w:name="_Toc216690448"/>
+      <w:bookmarkStart w:id="17" w:name="_Toc216879015"/>
       <w:r>
         <w:rPr>
           <w:rFonts w:ascii="Calibri" w:hAnsi="Calibri" w:cs="Calibri"/>
@@ -6520,6 +6088,7 @@
                 <w:sz w:val="24"/>
                 <w:szCs w:val="24"/>
               </w:rPr>
+              <w:lastRenderedPageBreak/>
               <w:t>Redmi 7A</w:t>
             </w:r>
           </w:p>
@@ -6665,18 +6234,14 @@
     <w:p>
       <w:pPr>
         <w:pStyle w:val="Heading2"/>
-        <w:numPr>
-          <w:ilvl w:val="1"/>
-          <w:numId w:val="1"/>
-        </w:numPr>
         <w:spacing w:before="40" w:line="256" w:lineRule="auto"/>
-        <w:ind w:left="1440" w:hanging="360"/>
+        <w:ind w:left="1440"/>
         <w:jc w:val="left"/>
         <w:rPr>
           <w:rFonts w:ascii="Calibri" w:hAnsi="Calibri" w:cs="Calibri"/>
         </w:rPr>
       </w:pPr>
-      <w:bookmarkStart w:id="18" w:name="_Toc216690449"/>
+      <w:bookmarkStart w:id="18" w:name="_Toc216879016"/>
       <w:r>
         <w:rPr>
           <w:rFonts w:ascii="Calibri" w:hAnsi="Calibri" w:cs="Calibri"/>
@@ -7545,22 +7110,18 @@
     <w:p>
       <w:pPr>
         <w:pStyle w:val="Heading1"/>
-        <w:numPr>
-          <w:ilvl w:val="0"/>
-          <w:numId w:val="1"/>
-        </w:numPr>
         <w:spacing w:before="240" w:line="256" w:lineRule="auto"/>
-        <w:ind w:left="720" w:hanging="360"/>
         <w:jc w:val="left"/>
         <w:rPr>
           <w:rFonts w:ascii="Calibri" w:hAnsi="Calibri" w:cs="Calibri"/>
         </w:rPr>
       </w:pPr>
-      <w:bookmarkStart w:id="19" w:name="_Toc216690450"/>
-      <w:r>
-        <w:rPr>
-          <w:rFonts w:ascii="Calibri" w:hAnsi="Calibri" w:cs="Calibri"/>
-        </w:rPr>
+      <w:bookmarkStart w:id="19" w:name="_Toc216879017"/>
+      <w:r>
+        <w:rPr>
+          <w:rFonts w:ascii="Calibri" w:hAnsi="Calibri" w:cs="Calibri"/>
+        </w:rPr>
+        <w:lastRenderedPageBreak/>
         <w:t xml:space="preserve">Test </w:t>
       </w:r>
       <w:r>
@@ -7575,18 +7136,13 @@
     <w:p>
       <w:pPr>
         <w:pStyle w:val="Heading2"/>
-        <w:numPr>
-          <w:ilvl w:val="1"/>
-          <w:numId w:val="1"/>
-        </w:numPr>
         <w:spacing w:before="120" w:line="256" w:lineRule="auto"/>
-        <w:ind w:left="1440" w:hanging="360"/>
         <w:jc w:val="left"/>
         <w:rPr>
           <w:rFonts w:ascii="Calibri" w:hAnsi="Calibri" w:cs="Calibri"/>
         </w:rPr>
       </w:pPr>
-      <w:bookmarkStart w:id="20" w:name="_Toc216690451"/>
+      <w:bookmarkStart w:id="20" w:name="_Toc216879018"/>
       <w:r>
         <w:rPr>
           <w:rFonts w:ascii="Calibri" w:hAnsi="Calibri" w:cs="Calibri"/>
@@ -8613,18 +8169,14 @@
     <w:p>
       <w:pPr>
         <w:pStyle w:val="Heading2"/>
-        <w:numPr>
-          <w:ilvl w:val="1"/>
-          <w:numId w:val="1"/>
-        </w:numPr>
         <w:spacing w:before="40" w:line="256" w:lineRule="auto"/>
-        <w:ind w:left="1440" w:hanging="360"/>
+        <w:ind w:firstLine="432"/>
         <w:jc w:val="left"/>
         <w:rPr>
           <w:rFonts w:ascii="Calibri" w:hAnsi="Calibri" w:cs="Calibri"/>
         </w:rPr>
       </w:pPr>
-      <w:bookmarkStart w:id="21" w:name="_Toc216690452"/>
+      <w:bookmarkStart w:id="21" w:name="_Toc216879019"/>
       <w:r>
         <w:rPr>
           <w:rFonts w:ascii="Calibri" w:hAnsi="Calibri" w:cs="Calibri"/>
@@ -8635,7 +8187,7 @@
     </w:p>
     <w:p>
       <w:pPr>
-        <w:ind w:firstLine="432"/>
+        <w:ind w:left="432" w:firstLine="288"/>
         <w:rPr>
           <w:rFonts w:ascii="Calibri" w:hAnsi="Calibri" w:cs="Calibri"/>
           <w:sz w:val="24"/>
@@ -8776,6 +8328,7 @@
               <w:rPr>
                 <w:rFonts w:ascii="Calibri" w:hAnsi="Calibri" w:cs="Calibri"/>
               </w:rPr>
+              <w:lastRenderedPageBreak/>
               <w:t>Total</w:t>
             </w:r>
           </w:p>
@@ -9078,18 +8631,14 @@
     <w:p>
       <w:pPr>
         <w:pStyle w:val="Heading2"/>
-        <w:numPr>
-          <w:ilvl w:val="1"/>
-          <w:numId w:val="1"/>
-        </w:numPr>
         <w:spacing w:before="40" w:line="256" w:lineRule="auto"/>
-        <w:ind w:left="1440" w:hanging="360"/>
+        <w:ind w:firstLine="432"/>
         <w:jc w:val="left"/>
         <w:rPr>
           <w:rFonts w:ascii="Calibri" w:hAnsi="Calibri" w:cs="Calibri"/>
         </w:rPr>
       </w:pPr>
-      <w:bookmarkStart w:id="22" w:name="_Toc216690453"/>
+      <w:bookmarkStart w:id="22" w:name="_Toc216879020"/>
       <w:r>
         <w:rPr>
           <w:rFonts w:ascii="Calibri" w:hAnsi="Calibri" w:cs="Calibri"/>
@@ -9112,7 +8661,7 @@
     </w:p>
     <w:p>
       <w:pPr>
-        <w:ind w:firstLine="432"/>
+        <w:ind w:left="432" w:firstLine="288"/>
         <w:rPr>
           <w:rFonts w:ascii="Calibri" w:hAnsi="Calibri" w:cs="Calibri"/>
           <w:sz w:val="24"/>
@@ -9629,7 +9178,7 @@
           <w:noProof/>
         </w:rPr>
         <w:drawing>
-          <wp:inline distT="0" distB="0" distL="0" distR="0" wp14:anchorId="5C84A9F0" wp14:editId="3D23EF65">
+          <wp:inline distT="0" distB="0" distL="0" distR="0" wp14:anchorId="5C84A9F0" wp14:editId="030A5512">
             <wp:extent cx="3053038" cy="3365788"/>
             <wp:effectExtent l="0" t="0" r="0" b="0"/>
             <wp:docPr id="1326325384" name="Picture 1" descr="A screenshot of a cell phone&#10;&#10;AI-generated content may be incorrect."/>
@@ -9688,22 +9237,19 @@
     <w:p>
       <w:pPr>
         <w:pStyle w:val="Heading2"/>
-        <w:numPr>
-          <w:ilvl w:val="1"/>
-          <w:numId w:val="1"/>
-        </w:numPr>
         <w:spacing w:before="40" w:line="256" w:lineRule="auto"/>
-        <w:ind w:left="1440" w:hanging="360"/>
+        <w:ind w:firstLine="432"/>
         <w:jc w:val="left"/>
         <w:rPr>
           <w:rFonts w:ascii="Calibri" w:hAnsi="Calibri" w:cs="Calibri"/>
         </w:rPr>
       </w:pPr>
-      <w:bookmarkStart w:id="23" w:name="_Toc216690454"/>
-      <w:r>
-        <w:rPr>
-          <w:rFonts w:ascii="Calibri" w:hAnsi="Calibri" w:cs="Calibri"/>
-        </w:rPr>
+      <w:bookmarkStart w:id="23" w:name="_Toc216879021"/>
+      <w:r>
+        <w:rPr>
+          <w:rFonts w:ascii="Calibri" w:hAnsi="Calibri" w:cs="Calibri"/>
+        </w:rPr>
+        <w:lastRenderedPageBreak/>
         <w:t xml:space="preserve">Automation Result </w:t>
       </w:r>
       <w:proofErr w:type="spellStart"/>
@@ -9730,7 +9276,7 @@
     </w:p>
     <w:p>
       <w:pPr>
-        <w:ind w:firstLine="432"/>
+        <w:ind w:left="432" w:firstLine="288"/>
         <w:rPr>
           <w:rFonts w:ascii="Calibri" w:hAnsi="Calibri" w:cs="Calibri"/>
           <w:sz w:val="24"/>
@@ -10335,26 +9881,26 @@
     </w:p>
     <w:p>
       <w:pPr>
-        <w:rPr>
-          <w:rFonts w:ascii="Calibri" w:hAnsi="Calibri" w:cs="Calibri"/>
-        </w:rPr>
-      </w:pPr>
-    </w:p>
-    <w:p>
-      <w:pPr>
         <w:pStyle w:val="Heading1"/>
-        <w:numPr>
-          <w:ilvl w:val="0"/>
-          <w:numId w:val="1"/>
-        </w:numPr>
         <w:spacing w:before="240" w:line="256" w:lineRule="auto"/>
-        <w:ind w:left="720" w:hanging="360"/>
+        <w:ind w:firstLine="432"/>
         <w:jc w:val="left"/>
         <w:rPr>
           <w:rFonts w:ascii="Calibri" w:hAnsi="Calibri" w:cs="Calibri"/>
         </w:rPr>
       </w:pPr>
-      <w:bookmarkStart w:id="24" w:name="_Toc216690455"/>
+    </w:p>
+    <w:p>
+      <w:pPr>
+        <w:pStyle w:val="Heading1"/>
+        <w:spacing w:before="240" w:line="256" w:lineRule="auto"/>
+        <w:ind w:firstLine="432"/>
+        <w:jc w:val="left"/>
+        <w:rPr>
+          <w:rFonts w:ascii="Calibri" w:hAnsi="Calibri" w:cs="Calibri"/>
+        </w:rPr>
+      </w:pPr>
+      <w:bookmarkStart w:id="24" w:name="_Toc216879022"/>
       <w:r>
         <w:rPr>
           <w:rFonts w:ascii="Calibri" w:hAnsi="Calibri" w:cs="Calibri"/>
@@ -10366,18 +9912,14 @@
     <w:p>
       <w:pPr>
         <w:pStyle w:val="Heading2"/>
-        <w:numPr>
-          <w:ilvl w:val="1"/>
-          <w:numId w:val="1"/>
-        </w:numPr>
         <w:spacing w:before="40" w:line="256" w:lineRule="auto"/>
-        <w:ind w:left="1440" w:hanging="360"/>
+        <w:ind w:firstLine="432"/>
         <w:jc w:val="left"/>
         <w:rPr>
           <w:rFonts w:ascii="Calibri" w:hAnsi="Calibri" w:cs="Calibri"/>
         </w:rPr>
       </w:pPr>
-      <w:bookmarkStart w:id="25" w:name="_Toc216690456"/>
+      <w:bookmarkStart w:id="25" w:name="_Toc216879023"/>
       <w:r>
         <w:rPr>
           <w:rFonts w:ascii="Calibri" w:hAnsi="Calibri" w:cs="Calibri"/>
@@ -10432,6 +9974,7 @@
           <w:sz w:val="24"/>
           <w:szCs w:val="24"/>
         </w:rPr>
+        <w:lastRenderedPageBreak/>
         <w:t xml:space="preserve">Table </w:t>
       </w:r>
       <w:r>
@@ -10808,26 +10351,25 @@
     </w:tbl>
     <w:p>
       <w:pPr>
-        <w:rPr>
-          <w:rFonts w:ascii="Calibri" w:hAnsi="Calibri" w:cs="Calibri"/>
-        </w:rPr>
-      </w:pPr>
-    </w:p>
-    <w:p>
-      <w:pPr>
         <w:pStyle w:val="Heading2"/>
-        <w:numPr>
-          <w:ilvl w:val="1"/>
-          <w:numId w:val="1"/>
-        </w:numPr>
         <w:spacing w:before="40" w:line="256" w:lineRule="auto"/>
-        <w:ind w:left="1440" w:hanging="360"/>
         <w:jc w:val="left"/>
         <w:rPr>
           <w:rFonts w:ascii="Calibri" w:hAnsi="Calibri" w:cs="Calibri"/>
         </w:rPr>
       </w:pPr>
-      <w:bookmarkStart w:id="26" w:name="_Toc216690457"/>
+    </w:p>
+    <w:p>
+      <w:pPr>
+        <w:pStyle w:val="Heading2"/>
+        <w:spacing w:before="40" w:line="256" w:lineRule="auto"/>
+        <w:ind w:firstLine="432"/>
+        <w:jc w:val="left"/>
+        <w:rPr>
+          <w:rFonts w:ascii="Calibri" w:hAnsi="Calibri" w:cs="Calibri"/>
+        </w:rPr>
+      </w:pPr>
+      <w:bookmarkStart w:id="26" w:name="_Toc216879024"/>
       <w:r>
         <w:rPr>
           <w:rFonts w:ascii="Calibri" w:hAnsi="Calibri" w:cs="Calibri"/>
@@ -10838,7 +10380,7 @@
     </w:p>
     <w:p>
       <w:pPr>
-        <w:ind w:firstLine="432"/>
+        <w:ind w:left="432" w:firstLine="288"/>
         <w:rPr>
           <w:rFonts w:ascii="Calibri" w:hAnsi="Calibri" w:cs="Calibri"/>
           <w:sz w:val="24"/>
@@ -11362,17 +10904,14 @@
     <w:p>
       <w:pPr>
         <w:pStyle w:val="Heading1"/>
-        <w:numPr>
-          <w:ilvl w:val="0"/>
-          <w:numId w:val="1"/>
-        </w:numPr>
         <w:spacing w:before="240" w:line="256" w:lineRule="auto"/>
+        <w:ind w:firstLine="360"/>
         <w:jc w:val="left"/>
         <w:rPr>
           <w:rFonts w:ascii="Calibri" w:hAnsi="Calibri" w:cs="Calibri"/>
         </w:rPr>
       </w:pPr>
-      <w:bookmarkStart w:id="27" w:name="_Toc216690458"/>
+      <w:bookmarkStart w:id="27" w:name="_Toc216879025"/>
       <w:r>
         <w:rPr>
           <w:rFonts w:ascii="Calibri" w:hAnsi="Calibri" w:cs="Calibri"/>
@@ -11384,7 +10923,7 @@
     <w:p>
       <w:pPr>
         <w:pStyle w:val="NormalWeb"/>
-        <w:ind w:firstLine="432"/>
+        <w:ind w:left="360" w:firstLine="360"/>
         <w:rPr>
           <w:rFonts w:ascii="Calibri" w:hAnsi="Calibri" w:cs="Calibri"/>
           <w:lang w:val="en-IN"/>
@@ -11441,7 +10980,15 @@
           <w:rStyle w:val="citation-111"/>
           <w:rFonts w:ascii="Calibri" w:eastAsiaTheme="majorEastAsia" w:hAnsi="Calibri" w:cs="Calibri"/>
         </w:rPr>
-        <w:t xml:space="preserve">The testing cycle achieved a </w:t>
+        <w:t xml:space="preserve">The </w:t>
+      </w:r>
+      <w:r>
+        <w:rPr>
+          <w:rStyle w:val="citation-111"/>
+          <w:rFonts w:ascii="Calibri" w:eastAsiaTheme="majorEastAsia" w:hAnsi="Calibri" w:cs="Calibri"/>
+        </w:rPr>
+        <w:lastRenderedPageBreak/>
+        <w:t xml:space="preserve">testing cycle achieved a </w:t>
       </w:r>
       <w:r>
         <w:rPr>
@@ -11532,7 +11079,7 @@
     <w:p>
       <w:pPr>
         <w:pStyle w:val="NormalWeb"/>
-        <w:ind w:firstLine="432"/>
+        <w:ind w:left="360" w:firstLine="360"/>
         <w:rPr>
           <w:rFonts w:ascii="Calibri" w:hAnsi="Calibri" w:cs="Calibri"/>
         </w:rPr>
@@ -11652,18 +11199,14 @@
     <w:p>
       <w:pPr>
         <w:pStyle w:val="Heading2"/>
-        <w:numPr>
-          <w:ilvl w:val="1"/>
-          <w:numId w:val="1"/>
-        </w:numPr>
         <w:spacing w:before="40" w:line="256" w:lineRule="auto"/>
-        <w:ind w:left="1440" w:hanging="360"/>
+        <w:ind w:firstLine="360"/>
         <w:jc w:val="left"/>
         <w:rPr>
           <w:rFonts w:ascii="Calibri" w:hAnsi="Calibri" w:cs="Calibri"/>
         </w:rPr>
       </w:pPr>
-      <w:bookmarkStart w:id="28" w:name="_Toc216690459"/>
+      <w:bookmarkStart w:id="28" w:name="_Toc216879026"/>
       <w:r>
         <w:rPr>
           <w:rFonts w:ascii="Calibri" w:hAnsi="Calibri" w:cs="Calibri"/>
@@ -11681,7 +11224,7 @@
     <w:p>
       <w:pPr>
         <w:pStyle w:val="NormalWeb"/>
-        <w:ind w:firstLine="360"/>
+        <w:ind w:left="360" w:firstLine="360"/>
         <w:rPr>
           <w:rFonts w:ascii="Calibri" w:hAnsi="Calibri" w:cs="Calibri"/>
           <w:lang w:val="en-IN"/>
@@ -12173,17 +11716,14 @@
     <w:p>
       <w:pPr>
         <w:pStyle w:val="Heading1"/>
-        <w:numPr>
-          <w:ilvl w:val="0"/>
-          <w:numId w:val="1"/>
-        </w:numPr>
         <w:spacing w:before="120" w:line="256" w:lineRule="auto"/>
+        <w:ind w:left="432"/>
         <w:jc w:val="left"/>
         <w:rPr>
           <w:rFonts w:ascii="Calibri" w:hAnsi="Calibri" w:cs="Calibri"/>
         </w:rPr>
       </w:pPr>
-      <w:bookmarkStart w:id="29" w:name="_Toc216690460"/>
+      <w:bookmarkStart w:id="29" w:name="_Toc216879027"/>
       <w:r>
         <w:rPr>
           <w:rFonts w:ascii="Calibri" w:hAnsi="Calibri" w:cs="Calibri"/>
@@ -12194,7 +11734,7 @@
     </w:p>
     <w:p>
       <w:pPr>
-        <w:ind w:firstLine="432"/>
+        <w:ind w:left="432" w:firstLine="144"/>
         <w:rPr>
           <w:rFonts w:ascii="Calibri" w:hAnsi="Calibri" w:cs="Calibri"/>
           <w:sz w:val="24"/>
@@ -12239,18 +11779,15 @@
     <w:p>
       <w:pPr>
         <w:pStyle w:val="Heading2"/>
-        <w:numPr>
-          <w:ilvl w:val="1"/>
-          <w:numId w:val="1"/>
-        </w:numPr>
         <w:spacing w:before="40" w:after="100" w:afterAutospacing="1" w:line="256" w:lineRule="auto"/>
+        <w:ind w:left="576"/>
         <w:jc w:val="left"/>
         <w:rPr>
           <w:rFonts w:ascii="Calibri" w:hAnsi="Calibri" w:cs="Calibri"/>
           <w:lang w:bidi="en-US"/>
         </w:rPr>
       </w:pPr>
-      <w:bookmarkStart w:id="30" w:name="_Toc216690461"/>
+      <w:bookmarkStart w:id="30" w:name="_Toc216879028"/>
       <w:r>
         <w:rPr>
           <w:rFonts w:ascii="Calibri" w:hAnsi="Calibri" w:cs="Calibri"/>
@@ -12561,22 +12098,20 @@
     <w:p>
       <w:pPr>
         <w:pStyle w:val="Heading2"/>
-        <w:numPr>
-          <w:ilvl w:val="1"/>
-          <w:numId w:val="1"/>
-        </w:numPr>
         <w:spacing w:before="40" w:after="100" w:afterAutospacing="1" w:line="256" w:lineRule="auto"/>
+        <w:ind w:left="576"/>
         <w:jc w:val="left"/>
         <w:rPr>
           <w:rFonts w:ascii="Calibri" w:hAnsi="Calibri" w:cs="Calibri"/>
           <w:sz w:val="28"/>
         </w:rPr>
       </w:pPr>
-      <w:bookmarkStart w:id="31" w:name="_Toc216690462"/>
-      <w:r>
-        <w:rPr>
-          <w:rFonts w:ascii="Calibri" w:hAnsi="Calibri" w:cs="Calibri"/>
-        </w:rPr>
+      <w:bookmarkStart w:id="31" w:name="_Toc216879029"/>
+      <w:r>
+        <w:rPr>
+          <w:rFonts w:ascii="Calibri" w:hAnsi="Calibri" w:cs="Calibri"/>
+        </w:rPr>
+        <w:lastRenderedPageBreak/>
         <w:t>Appendix B: Acronyms</w:t>
       </w:r>
       <w:bookmarkEnd w:id="31"/>
@@ -13321,7 +12856,7 @@
             </wp:anchor>
           </w:drawing>
         </mc:Choice>
-        <mc:Fallback xmlns:arto="http://schemas.microsoft.com/office/word/2006/arto" xmlns:a="http://schemas.openxmlformats.org/drawingml/2006/main">
+        <mc:Fallback xmlns:a="http://schemas.openxmlformats.org/drawingml/2006/main" xmlns:arto="http://schemas.microsoft.com/office/word/2006/arto">
           <w:pict>
             <v:rect id="Rectangle 3" style="position:absolute;margin-left:-54pt;margin-top:-.25pt;width:613.45pt;height:33pt;z-index:251659264;visibility:visible;mso-wrap-style:square;mso-width-percent:0;mso-height-percent:0;mso-wrap-distance-left:9pt;mso-wrap-distance-top:0;mso-wrap-distance-right:9pt;mso-wrap-distance-bottom:0;mso-position-horizontal:absolute;mso-position-horizontal-relative:text;mso-position-vertical:absolute;mso-position-vertical-relative:text;mso-width-percent:0;mso-height-percent:0;mso-width-relative:page;mso-height-relative:page;v-text-anchor:top" o:spid="_x0000_s1026" fillcolor="#215e99 [2431]" stroked="f" w14:anchorId="1945AFDF" o:gfxdata="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"/>
           </w:pict>
@@ -13594,7 +13129,7 @@
         </mc:Choice>
         <mc:Fallback>
           <w:pict>
-            <v:rect w14:anchorId="3F498F8B" id="Rectangle 2" o:spid="_x0000_s1028" style="position:absolute;left:0;text-align:left;margin-left:520.5pt;margin-top:-1.8pt;width:38.95pt;height:20.15pt;z-index:251658242;visibility:visible;mso-wrap-style:square;mso-width-percent:0;mso-height-percent:0;mso-wrap-distance-left:9pt;mso-wrap-distance-top:0;mso-wrap-distance-right:9pt;mso-wrap-distance-bottom:0;mso-position-horizontal:absolute;mso-position-horizontal-relative:text;mso-position-vertical:absolute;mso-position-vertical-relative:text;mso-width-percent:0;mso-height-percent:0;mso-width-relative:page;mso-height-relative:page;v-text-anchor:top" o:gfxdata="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" fillcolor="#caedfb [663]" stroked="f">
+            <v:rect w14:anchorId="3F498F8B" id="Rectangle 2" o:spid="_x0000_s1028" style="position:absolute;left:0;text-align:left;margin-left:520.5pt;margin-top:-1.8pt;width:38.95pt;height:20.15pt;z-index:251658242;visibility:visible;mso-wrap-style:square;mso-width-percent:0;mso-height-percent:0;mso-wrap-distance-left:9pt;mso-wrap-distance-top:0;mso-wrap-distance-right:9pt;mso-wrap-distance-bottom:0;mso-position-horizontal:absolute;mso-position-horizontal-relative:text;mso-position-vertical:absolute;mso-position-vertical-relative:text;mso-width-percent:0;mso-height-percent:0;mso-width-relative:page;mso-height-relative:page;v-text-anchor:top" o:gfxdata="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" fillcolor="#caedfb [663]" stroked="f">
               <v:textbox inset="50.4pt">
                 <w:txbxContent>
                   <w:p>
@@ -13693,7 +13228,7 @@
         </mc:Choice>
         <mc:Fallback>
           <w:pict>
-            <v:rect w14:anchorId="27026BF8" id="Rectangle 1" o:spid="_x0000_s1029" style="position:absolute;left:0;text-align:left;margin-left:-59.25pt;margin-top:-1.8pt;width:487.5pt;height:20.15pt;z-index:251658241;visibility:visible;mso-wrap-style:square;mso-width-percent:0;mso-height-percent:0;mso-wrap-distance-left:9pt;mso-wrap-distance-top:0;mso-wrap-distance-right:9pt;mso-wrap-distance-bottom:0;mso-position-horizontal:absolute;mso-position-horizontal-relative:text;mso-position-vertical:absolute;mso-position-vertical-relative:text;mso-width-percent:0;mso-height-percent:0;mso-width-relative:page;mso-height-relative:page;v-text-anchor:top" o:gfxdata="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" fillcolor="#caedfb [663]" stroked="f">
+            <v:rect w14:anchorId="27026BF8" id="Rectangle 1" o:spid="_x0000_s1029" style="position:absolute;left:0;text-align:left;margin-left:-59.25pt;margin-top:-1.8pt;width:487.5pt;height:20.15pt;z-index:251658241;visibility:visible;mso-wrap-style:square;mso-width-percent:0;mso-height-percent:0;mso-wrap-distance-left:9pt;mso-wrap-distance-top:0;mso-wrap-distance-right:9pt;mso-wrap-distance-bottom:0;mso-position-horizontal:absolute;mso-position-horizontal-relative:text;mso-position-vertical:absolute;mso-position-vertical-relative:text;mso-width-percent:0;mso-height-percent:0;mso-width-relative:page;mso-height-relative:page;v-text-anchor:top" o:gfxdata="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" fillcolor="#caedfb [663]" stroked="f">
               <v:textbox inset="50.4pt">
                 <w:txbxContent>
                   <w:p>

</xml_diff>